<commit_message>
final adds to report document
</commit_message>
<xml_diff>
--- a/325-project2.docx
+++ b/325-project2.docx
@@ -3,106 +3,69 @@
 <w:document xmlns:wpc="http://schemas.microsoft.com/office/word/2010/wordprocessingCanvas" xmlns:mo="http://schemas.microsoft.com/office/mac/office/2008/main" xmlns:mc="http://schemas.openxmlformats.org/markup-compatibility/2006" xmlns:mv="urn:schemas-microsoft-com:mac:vml" xmlns:o="urn:schemas-microsoft-com:office:office" xmlns:r="http://schemas.openxmlformats.org/officeDocument/2006/relationships" xmlns:m="http://schemas.openxmlformats.org/officeDocument/2006/math" xmlns:v="urn:schemas-microsoft-com:vml" xmlns:wp14="http://schemas.microsoft.com/office/word/2010/wordprocessingDrawing" xmlns:wp="http://schemas.openxmlformats.org/drawingml/2006/wordprocessingDrawing" xmlns:w10="urn:schemas-microsoft-com:office:word" xmlns:w="http://schemas.openxmlformats.org/wordprocessingml/2006/main" xmlns:w14="http://schemas.microsoft.com/office/word/2010/wordml" xmlns:wpg="http://schemas.microsoft.com/office/word/2010/wordprocessingGroup" xmlns:wpi="http://schemas.microsoft.com/office/word/2010/wordprocessingInk" xmlns:wne="http://schemas.microsoft.com/office/word/2006/wordml" xmlns:wps="http://schemas.microsoft.com/office/word/2010/wordprocessingShape" mc:Ignorable="w14 wp14">
   <w:body>
     <w:p>
-      <w:r>
-        <w:t>Bryon Burleigh</w:t>
-      </w:r>
-    </w:p>
-    <w:p>
-      <w:r>
-        <w:t xml:space="preserve">Jennifer </w:t>
-      </w:r>
-      <w:proofErr w:type="spellStart"/>
-      <w:r>
-        <w:t>Erland</w:t>
-      </w:r>
-      <w:proofErr w:type="spellEnd"/>
-    </w:p>
-    <w:p>
-      <w:r>
-        <w:t>Jilian LaFerte</w:t>
-      </w:r>
-    </w:p>
-    <w:p>
-      <w:pPr>
-        <w:spacing w:line="360" w:lineRule="auto"/>
-        <w:jc w:val="center"/>
-      </w:pPr>
-      <w:r>
-        <w:t>CS 325 Project 2: Coin Change</w:t>
-      </w:r>
-    </w:p>
-    <w:p>
-      <w:pPr>
-        <w:spacing w:line="360" w:lineRule="auto"/>
-      </w:pPr>
-      <w:proofErr w:type="gramStart"/>
-      <w:r>
-        <w:t>1. The array is filled by starting with the base case of 0</w:t>
-      </w:r>
-      <w:proofErr w:type="gramEnd"/>
-      <w:r>
-        <w:t xml:space="preserve">, then the coins needed to make that change is none.  Then fill the array as </w:t>
-      </w:r>
-      <w:proofErr w:type="gramStart"/>
-      <w:r>
-        <w:t>the change needed is increased by appending the coin value to the current coins needed according to the following scheme</w:t>
-      </w:r>
-      <w:proofErr w:type="gramEnd"/>
-      <w:r>
-        <w:t>.  Ignore any coins that are larger than the current change value.  Then check that [current minimum minus the current coin value + 1] is greater than the current minimum.  If so, the current minimum change set is now the change set of [current minimum minus the current coin value] plus the current coin.</w:t>
-      </w:r>
-    </w:p>
-    <w:p>
-      <w:pPr>
-        <w:spacing w:line="360" w:lineRule="auto"/>
-      </w:pPr>
-    </w:p>
-    <w:p>
-      <w:pPr>
-        <w:spacing w:line="360" w:lineRule="auto"/>
-      </w:pPr>
-      <w:r>
-        <w:t xml:space="preserve">2. </w:t>
-      </w:r>
-    </w:p>
-    <w:p>
-      <w:pPr>
-        <w:spacing w:line="360" w:lineRule="auto"/>
-        <w:rPr>
-          <w:b/>
-        </w:rPr>
-      </w:pPr>
-      <w:r>
-        <w:rPr>
-          <w:b/>
-        </w:rPr>
-        <w:t xml:space="preserve">Pseudo code for </w:t>
-      </w:r>
-      <w:proofErr w:type="spellStart"/>
-      <w:r>
-        <w:rPr>
-          <w:b/>
-        </w:rPr>
-        <w:t>changeslow</w:t>
-      </w:r>
-      <w:proofErr w:type="spellEnd"/>
-      <w:r>
-        <w:rPr>
-          <w:b/>
-        </w:rPr>
-        <w:t>:</w:t>
-      </w:r>
-    </w:p>
-    <w:p>
-      <w:pPr>
-        <w:spacing w:line="360" w:lineRule="auto"/>
-        <w:rPr>
-          <w:sz w:val="20"/>
-          <w:szCs w:val="20"/>
-        </w:rPr>
-      </w:pPr>
       <w:bookmarkStart w:id="0" w:name="_GoBack"/>
       <w:bookmarkEnd w:id="0"/>
+      <w:r>
+        <w:t>Bryon Burleigh</w:t>
+      </w:r>
+    </w:p>
+    <w:p>
+      <w:r>
+        <w:t xml:space="preserve">Jennifer </w:t>
+      </w:r>
+      <w:proofErr w:type="spellStart"/>
+      <w:r>
+        <w:t>Erland</w:t>
+      </w:r>
+      <w:proofErr w:type="spellEnd"/>
+    </w:p>
+    <w:p>
+      <w:r>
+        <w:t>Jilian LaFerte</w:t>
+      </w:r>
+    </w:p>
+    <w:p>
+      <w:pPr>
+        <w:spacing w:line="360" w:lineRule="auto"/>
+        <w:jc w:val="center"/>
+      </w:pPr>
+      <w:r>
+        <w:t>CS 325 Project 2: Coin Change</w:t>
+      </w:r>
+    </w:p>
+    <w:p>
+      <w:pPr>
+        <w:spacing w:line="360" w:lineRule="auto"/>
+      </w:pPr>
+      <w:proofErr w:type="gramStart"/>
+      <w:r>
+        <w:t>1. The array is filled by starting with the base case of 0</w:t>
+      </w:r>
+      <w:proofErr w:type="gramEnd"/>
+      <w:r>
+        <w:t xml:space="preserve">, then the coins needed to make that change is none.  Then fill the array as </w:t>
+      </w:r>
+      <w:proofErr w:type="gramStart"/>
+      <w:r>
+        <w:t>the change needed is increased by appending the coin value to the current coins needed according to the following scheme</w:t>
+      </w:r>
+      <w:proofErr w:type="gramEnd"/>
+      <w:r>
+        <w:t>.  Ignore any coins that are larger than the current change value.  Then check that [current minimum minus the current coin value + 1] is greater than the current minimum.  If so, the current minimum change set is now the change set of [current minimum minus the current coin value] plus the current coin.</w:t>
+      </w:r>
+    </w:p>
+    <w:p>
+      <w:pPr>
+        <w:spacing w:line="360" w:lineRule="auto"/>
+      </w:pPr>
+    </w:p>
+    <w:p>
+      <w:pPr>
+        <w:spacing w:line="360" w:lineRule="auto"/>
+      </w:pPr>
+      <w:r>
+        <w:t xml:space="preserve">2. </w:t>
+      </w:r>
     </w:p>
     <w:p>
       <w:pPr>
@@ -122,6 +85,388 @@
         <w:rPr>
           <w:b/>
         </w:rPr>
+        <w:t>changeslow</w:t>
+      </w:r>
+      <w:proofErr w:type="spellEnd"/>
+      <w:r>
+        <w:rPr>
+          <w:b/>
+        </w:rPr>
+        <w:t>:</w:t>
+      </w:r>
+    </w:p>
+    <w:p>
+      <w:pPr>
+        <w:spacing w:line="360" w:lineRule="auto"/>
+        <w:rPr>
+          <w:sz w:val="20"/>
+          <w:szCs w:val="20"/>
+        </w:rPr>
+      </w:pPr>
+      <w:proofErr w:type="gramStart"/>
+      <w:r>
+        <w:rPr>
+          <w:sz w:val="20"/>
+          <w:szCs w:val="20"/>
+        </w:rPr>
+        <w:t>check</w:t>
+      </w:r>
+      <w:proofErr w:type="gramEnd"/>
+      <w:r>
+        <w:rPr>
+          <w:sz w:val="20"/>
+          <w:szCs w:val="20"/>
+        </w:rPr>
+        <w:t xml:space="preserve"> to see if there is a coin that is the same as change needed</w:t>
+      </w:r>
+    </w:p>
+    <w:p>
+      <w:pPr>
+        <w:spacing w:line="360" w:lineRule="auto"/>
+        <w:rPr>
+          <w:sz w:val="20"/>
+          <w:szCs w:val="20"/>
+        </w:rPr>
+      </w:pPr>
+      <w:proofErr w:type="gramStart"/>
+      <w:r>
+        <w:rPr>
+          <w:sz w:val="20"/>
+          <w:szCs w:val="20"/>
+        </w:rPr>
+        <w:t>if</w:t>
+      </w:r>
+      <w:proofErr w:type="gramEnd"/>
+      <w:r>
+        <w:rPr>
+          <w:sz w:val="20"/>
+          <w:szCs w:val="20"/>
+        </w:rPr>
+        <w:t xml:space="preserve"> so: that one coin is the minimum</w:t>
+      </w:r>
+    </w:p>
+    <w:p>
+      <w:pPr>
+        <w:spacing w:line="360" w:lineRule="auto"/>
+        <w:rPr>
+          <w:sz w:val="20"/>
+          <w:szCs w:val="20"/>
+        </w:rPr>
+      </w:pPr>
+      <w:proofErr w:type="gramStart"/>
+      <w:r>
+        <w:rPr>
+          <w:sz w:val="20"/>
+          <w:szCs w:val="20"/>
+        </w:rPr>
+        <w:t>else</w:t>
+      </w:r>
+      <w:proofErr w:type="gramEnd"/>
+    </w:p>
+    <w:p>
+      <w:pPr>
+        <w:spacing w:line="360" w:lineRule="auto"/>
+        <w:rPr>
+          <w:sz w:val="20"/>
+          <w:szCs w:val="20"/>
+        </w:rPr>
+      </w:pPr>
+      <w:r>
+        <w:rPr>
+          <w:sz w:val="20"/>
+          <w:szCs w:val="20"/>
+        </w:rPr>
+        <w:tab/>
+      </w:r>
+      <w:proofErr w:type="gramStart"/>
+      <w:r>
+        <w:rPr>
+          <w:sz w:val="20"/>
+          <w:szCs w:val="20"/>
+        </w:rPr>
+        <w:t>for</w:t>
+      </w:r>
+      <w:proofErr w:type="gramEnd"/>
+      <w:r>
+        <w:rPr>
+          <w:sz w:val="20"/>
+          <w:szCs w:val="20"/>
+        </w:rPr>
+        <w:t xml:space="preserve"> each value </w:t>
+      </w:r>
+      <w:proofErr w:type="spellStart"/>
+      <w:r>
+        <w:rPr>
+          <w:sz w:val="20"/>
+          <w:szCs w:val="20"/>
+        </w:rPr>
+        <w:t>i</w:t>
+      </w:r>
+      <w:proofErr w:type="spellEnd"/>
+      <w:r>
+        <w:rPr>
+          <w:sz w:val="20"/>
+          <w:szCs w:val="20"/>
+        </w:rPr>
+        <w:t xml:space="preserve"> less than the change needed</w:t>
+      </w:r>
+    </w:p>
+    <w:p>
+      <w:pPr>
+        <w:spacing w:line="360" w:lineRule="auto"/>
+        <w:rPr>
+          <w:sz w:val="20"/>
+          <w:szCs w:val="20"/>
+        </w:rPr>
+      </w:pPr>
+      <w:r>
+        <w:rPr>
+          <w:sz w:val="20"/>
+          <w:szCs w:val="20"/>
+        </w:rPr>
+        <w:tab/>
+      </w:r>
+      <w:r>
+        <w:rPr>
+          <w:sz w:val="20"/>
+          <w:szCs w:val="20"/>
+        </w:rPr>
+        <w:tab/>
+      </w:r>
+      <w:proofErr w:type="spellStart"/>
+      <w:proofErr w:type="gramStart"/>
+      <w:r>
+        <w:rPr>
+          <w:sz w:val="20"/>
+          <w:szCs w:val="20"/>
+        </w:rPr>
+        <w:t>changeslow</w:t>
+      </w:r>
+      <w:proofErr w:type="spellEnd"/>
+      <w:proofErr w:type="gramEnd"/>
+      <w:r>
+        <w:rPr>
+          <w:sz w:val="20"/>
+          <w:szCs w:val="20"/>
+        </w:rPr>
+        <w:t xml:space="preserve">(coins needed to make </w:t>
+      </w:r>
+      <w:proofErr w:type="spellStart"/>
+      <w:r>
+        <w:rPr>
+          <w:sz w:val="20"/>
+          <w:szCs w:val="20"/>
+        </w:rPr>
+        <w:t>i</w:t>
+      </w:r>
+      <w:proofErr w:type="spellEnd"/>
+      <w:r>
+        <w:rPr>
+          <w:sz w:val="20"/>
+          <w:szCs w:val="20"/>
+        </w:rPr>
+        <w:t xml:space="preserve"> cents)</w:t>
+      </w:r>
+    </w:p>
+    <w:p>
+      <w:pPr>
+        <w:spacing w:line="360" w:lineRule="auto"/>
+        <w:rPr>
+          <w:sz w:val="20"/>
+          <w:szCs w:val="20"/>
+        </w:rPr>
+      </w:pPr>
+      <w:r>
+        <w:rPr>
+          <w:sz w:val="20"/>
+          <w:szCs w:val="20"/>
+        </w:rPr>
+        <w:tab/>
+      </w:r>
+      <w:r>
+        <w:rPr>
+          <w:sz w:val="20"/>
+          <w:szCs w:val="20"/>
+        </w:rPr>
+        <w:tab/>
+      </w:r>
+      <w:proofErr w:type="spellStart"/>
+      <w:proofErr w:type="gramStart"/>
+      <w:r>
+        <w:rPr>
+          <w:sz w:val="20"/>
+          <w:szCs w:val="20"/>
+        </w:rPr>
+        <w:t>changeslow</w:t>
+      </w:r>
+      <w:proofErr w:type="spellEnd"/>
+      <w:proofErr w:type="gramEnd"/>
+      <w:r>
+        <w:rPr>
+          <w:sz w:val="20"/>
+          <w:szCs w:val="20"/>
+        </w:rPr>
+        <w:t xml:space="preserve">(coins needed to make (change needed – </w:t>
+      </w:r>
+      <w:proofErr w:type="spellStart"/>
+      <w:r>
+        <w:rPr>
+          <w:sz w:val="20"/>
+          <w:szCs w:val="20"/>
+        </w:rPr>
+        <w:t>i</w:t>
+      </w:r>
+      <w:proofErr w:type="spellEnd"/>
+      <w:r>
+        <w:rPr>
+          <w:sz w:val="20"/>
+          <w:szCs w:val="20"/>
+        </w:rPr>
+        <w:t>) cents)</w:t>
+      </w:r>
+    </w:p>
+    <w:p>
+      <w:pPr>
+        <w:spacing w:line="360" w:lineRule="auto"/>
+        <w:rPr>
+          <w:sz w:val="20"/>
+          <w:szCs w:val="20"/>
+        </w:rPr>
+      </w:pPr>
+      <w:r>
+        <w:rPr>
+          <w:sz w:val="20"/>
+          <w:szCs w:val="20"/>
+        </w:rPr>
+        <w:tab/>
+      </w:r>
+      <w:r>
+        <w:rPr>
+          <w:sz w:val="20"/>
+          <w:szCs w:val="20"/>
+        </w:rPr>
+        <w:tab/>
+      </w:r>
+      <w:proofErr w:type="gramStart"/>
+      <w:r>
+        <w:rPr>
+          <w:sz w:val="20"/>
+          <w:szCs w:val="20"/>
+        </w:rPr>
+        <w:t>add</w:t>
+      </w:r>
+      <w:proofErr w:type="gramEnd"/>
+      <w:r>
+        <w:rPr>
+          <w:sz w:val="20"/>
+          <w:szCs w:val="20"/>
+        </w:rPr>
+        <w:t xml:space="preserve"> these values together</w:t>
+      </w:r>
+    </w:p>
+    <w:p>
+      <w:pPr>
+        <w:spacing w:line="360" w:lineRule="auto"/>
+        <w:rPr>
+          <w:sz w:val="20"/>
+          <w:szCs w:val="20"/>
+        </w:rPr>
+      </w:pPr>
+      <w:r>
+        <w:rPr>
+          <w:sz w:val="20"/>
+          <w:szCs w:val="20"/>
+        </w:rPr>
+        <w:tab/>
+      </w:r>
+      <w:r>
+        <w:rPr>
+          <w:sz w:val="20"/>
+          <w:szCs w:val="20"/>
+        </w:rPr>
+        <w:tab/>
+      </w:r>
+      <w:proofErr w:type="gramStart"/>
+      <w:r>
+        <w:rPr>
+          <w:sz w:val="20"/>
+          <w:szCs w:val="20"/>
+        </w:rPr>
+        <w:t>if</w:t>
+      </w:r>
+      <w:proofErr w:type="gramEnd"/>
+      <w:r>
+        <w:rPr>
+          <w:sz w:val="20"/>
+          <w:szCs w:val="20"/>
+        </w:rPr>
+        <w:t xml:space="preserve"> this value is less than the current minimum</w:t>
+      </w:r>
+    </w:p>
+    <w:p>
+      <w:pPr>
+        <w:spacing w:line="360" w:lineRule="auto"/>
+        <w:rPr>
+          <w:sz w:val="20"/>
+          <w:szCs w:val="20"/>
+        </w:rPr>
+      </w:pPr>
+      <w:r>
+        <w:rPr>
+          <w:sz w:val="20"/>
+          <w:szCs w:val="20"/>
+        </w:rPr>
+        <w:tab/>
+      </w:r>
+      <w:r>
+        <w:rPr>
+          <w:sz w:val="20"/>
+          <w:szCs w:val="20"/>
+        </w:rPr>
+        <w:tab/>
+      </w:r>
+      <w:r>
+        <w:rPr>
+          <w:sz w:val="20"/>
+          <w:szCs w:val="20"/>
+        </w:rPr>
+        <w:tab/>
+      </w:r>
+      <w:proofErr w:type="gramStart"/>
+      <w:r>
+        <w:rPr>
+          <w:sz w:val="20"/>
+          <w:szCs w:val="20"/>
+        </w:rPr>
+        <w:t>make</w:t>
+      </w:r>
+      <w:proofErr w:type="gramEnd"/>
+      <w:r>
+        <w:rPr>
+          <w:sz w:val="20"/>
+          <w:szCs w:val="20"/>
+        </w:rPr>
+        <w:t xml:space="preserve"> this value the new minimum</w:t>
+      </w:r>
+    </w:p>
+    <w:p>
+      <w:pPr>
+        <w:spacing w:line="360" w:lineRule="auto"/>
+        <w:rPr>
+          <w:b/>
+        </w:rPr>
+      </w:pPr>
+      <w:r>
+        <w:rPr>
+          <w:b/>
+        </w:rPr>
+        <w:t xml:space="preserve">Pseudo code for </w:t>
+      </w:r>
+      <w:proofErr w:type="spellStart"/>
+      <w:r>
+        <w:rPr>
+          <w:b/>
+        </w:rPr>
         <w:t>changedp</w:t>
       </w:r>
       <w:proofErr w:type="spellEnd"/>
@@ -523,6 +868,16 @@
     <w:p>
       <w:pPr>
         <w:spacing w:line="360" w:lineRule="auto"/>
+      </w:pPr>
+    </w:p>
+    <w:p>
+      <w:pPr>
+        <w:spacing w:line="360" w:lineRule="auto"/>
+      </w:pPr>
+    </w:p>
+    <w:p>
+      <w:pPr>
+        <w:spacing w:line="360" w:lineRule="auto"/>
         <w:rPr>
           <w:b/>
         </w:rPr>
@@ -531,6 +886,7 @@
         <w:rPr>
           <w:b/>
         </w:rPr>
+        <w:lastRenderedPageBreak/>
         <w:t xml:space="preserve">Pseudo code for </w:t>
       </w:r>
       <w:proofErr w:type="spellStart"/>
@@ -980,7 +1336,6 @@
           <w:sz w:val="20"/>
           <w:szCs w:val="20"/>
         </w:rPr>
-        <w:lastRenderedPageBreak/>
         <w:tab/>
       </w:r>
       <w:r>
@@ -1630,6 +1985,14 @@
       <w:pPr>
         <w:spacing w:line="360" w:lineRule="auto"/>
       </w:pPr>
+      <w:r>
+        <w:t>The timings that we collected are too inconsistent to be able to accurately determine an asymptotic running time for the algorithms. These values can be seen in project2.xlsx.</w:t>
+      </w:r>
+    </w:p>
+    <w:p>
+      <w:pPr>
+        <w:spacing w:line="360" w:lineRule="auto"/>
+      </w:pPr>
     </w:p>
     <w:p>
       <w:pPr>
@@ -1638,6 +2001,25 @@
       <w:r>
         <w:t>7.</w:t>
       </w:r>
+      <w:r>
+        <w:t xml:space="preserve"> </w:t>
+      </w:r>
+    </w:p>
+    <w:p>
+      <w:pPr>
+        <w:spacing w:line="360" w:lineRule="auto"/>
+      </w:pPr>
+      <w:r>
+        <w:t>If the coin values are powers of p, the greedy approach would be better because the change needed will always be a multiple of the next smallest coin size.</w:t>
+      </w:r>
+      <w:r>
+        <w:t xml:space="preserve"> </w:t>
+      </w:r>
+    </w:p>
+    <w:p>
+      <w:pPr>
+        <w:spacing w:line="360" w:lineRule="auto"/>
+      </w:pPr>
     </w:p>
     <w:sectPr>
       <w:pgSz w:w="12240" w:h="15840"/>

</xml_diff>